<commit_message>
update with drafts after lyn and torsten passes
</commit_message>
<xml_diff>
--- a/docs/gd_ai_chapter_v4.docx
+++ b/docs/gd_ai_chapter_v4.docx
@@ -313,14 +313,14 @@
       <w:r>
         <w:drawing>
           <wp:inline>
-            <wp:extent cx="5600700" cy="3425523"/>
+            <wp:extent cx="5600700" cy="2810596"/>
             <wp:effectExtent b="0" l="0" r="0" t="0"/>
             <wp:docPr descr="Information processing framework illustrating the key inputs, processing mechanisms, and outputs in human-AI group decision-making." title="" id="21" name="Picture"/>
             <a:graphic>
               <a:graphicData uri="http://schemas.openxmlformats.org/drawingml/2006/picture">
                 <pic:pic>
                   <pic:nvPicPr>
-                    <pic:cNvPr descr="Assets/ip3.png" id="22" name="Picture"/>
+                    <pic:cNvPr descr="Assets/ipo1.png" id="22" name="Picture"/>
                     <pic:cNvPicPr>
                       <a:picLocks noChangeArrowheads="1" noChangeAspect="1"/>
                     </pic:cNvPicPr>
@@ -334,7 +334,7 @@
                   <pic:spPr bwMode="auto">
                     <a:xfrm>
                       <a:off x="0" y="0"/>
-                      <a:ext cx="5600700" cy="3425523"/>
+                      <a:ext cx="5600700" cy="2810596"/>
                     </a:xfrm>
                     <a:prstGeom prst="rect">
                       <a:avLst/>

</xml_diff>